<commit_message>
Created my Personal Diary, Changed the spelling it's containing folder
</commit_message>
<xml_diff>
--- a/Diaries and Minutes/Minutes/PJ-b_Meeting_1a_Minutes.docx
+++ b/Diaries and Minutes/Minutes/PJ-b_Meeting_1a_Minutes.docx
@@ -130,6 +130,7 @@
               <w:spacing w:after="80"/>
               <w:outlineLvl w:val="1"/>
             </w:pPr>
+            <w:bookmarkStart w:id="0" w:name="_Hlk217631"/>
             <w:r>
               <w:t xml:space="preserve">Attendees: </w:t>
             </w:r>
@@ -208,63 +209,25 @@
           <w:p>
             <w:pPr>
               <w:spacing w:after="80"/>
-              <w:rPr>
-                <w:lang w:val="es-ES"/>
-              </w:rPr>
             </w:pPr>
             <w:r>
-              <w:rPr>
-                <w:lang w:val="es-ES"/>
-              </w:rPr>
               <w:t xml:space="preserve">RZ - </w:t>
             </w:r>
             <w:proofErr w:type="spellStart"/>
             <w:r>
-              <w:rPr>
-                <w:lang w:val="es-ES"/>
-              </w:rPr>
               <w:t>Rezza</w:t>
             </w:r>
             <w:proofErr w:type="spellEnd"/>
             <w:r>
-              <w:rPr>
-                <w:lang w:val="es-ES"/>
-              </w:rPr>
               <w:t xml:space="preserve"> </w:t>
             </w:r>
             <w:proofErr w:type="spellStart"/>
             <w:r>
-              <w:rPr>
-                <w:lang w:val="es-ES"/>
-              </w:rPr>
               <w:t>Zairan</w:t>
             </w:r>
             <w:proofErr w:type="spellEnd"/>
             <w:r>
-              <w:rPr>
-                <w:lang w:val="es-ES"/>
-              </w:rPr>
               <w:t xml:space="preserve"> </w:t>
-            </w:r>
-          </w:p>
-          <w:p>
-            <w:pPr>
-              <w:spacing w:after="80"/>
-              <w:rPr>
-                <w:lang w:val="es-ES"/>
-              </w:rPr>
-            </w:pPr>
-            <w:r>
-              <w:rPr>
-                <w:lang w:val="es-ES"/>
-              </w:rPr>
-              <w:t xml:space="preserve">SV - </w:t>
-            </w:r>
-            <w:r>
-              <w:rPr>
-                <w:lang w:val="es-ES"/>
-              </w:rPr>
-              <w:t xml:space="preserve">Shereece Victor </w:t>
             </w:r>
           </w:p>
           <w:p>
@@ -272,9 +235,17 @@
               <w:spacing w:after="80"/>
             </w:pPr>
             <w:r>
-              <w:rPr>
-                <w:lang w:val="es-ES"/>
-              </w:rPr>
+              <w:t xml:space="preserve">SV - </w:t>
+            </w:r>
+            <w:r>
+              <w:t xml:space="preserve">Shereece Victor </w:t>
+            </w:r>
+          </w:p>
+          <w:p>
+            <w:pPr>
+              <w:spacing w:after="80"/>
+            </w:pPr>
+            <w:r>
               <w:t xml:space="preserve">SZ - </w:t>
             </w:r>
             <w:r>
@@ -340,6 +311,7 @@
         </w:tc>
       </w:tr>
     </w:tbl>
+    <w:bookmarkEnd w:id="0" w:displacedByCustomXml="next"/>
     <w:sdt>
       <w:sdtPr>
         <w:id w:val="-2901889"/>
@@ -383,9 +355,9 @@
           <w:tcPr>
             <w:tcW w:w="1620" w:type="dxa"/>
           </w:tcPr>
-          <w:bookmarkStart w:id="0" w:name="MinuteItems"/>
-          <w:bookmarkStart w:id="1" w:name="MinuteTopicSection"/>
-          <w:bookmarkEnd w:id="0"/>
+          <w:bookmarkStart w:id="1" w:name="MinuteItems"/>
+          <w:bookmarkStart w:id="2" w:name="MinuteTopicSection"/>
+          <w:bookmarkEnd w:id="1"/>
           <w:p>
             <w:pPr>
               <w:pStyle w:val="Heading2"/>
@@ -453,9 +425,11 @@
         </w:sdtPr>
         <w:sdtEndPr/>
         <w:sdtContent>
+          <w:bookmarkStart w:id="3" w:name="_GoBack"/>
           <w:r>
             <w:t>Discussion:</w:t>
           </w:r>
+          <w:bookmarkEnd w:id="3"/>
         </w:sdtContent>
       </w:sdt>
     </w:p>
@@ -549,10 +523,10 @@
             <w:tcW w:w="5310" w:type="dxa"/>
             <w:vAlign w:val="bottom"/>
           </w:tcPr>
-          <w:bookmarkStart w:id="2" w:name="MinuteDiscussion"/>
-          <w:bookmarkStart w:id="3" w:name="MinuteActionItems"/>
-          <w:bookmarkEnd w:id="2"/>
-          <w:bookmarkEnd w:id="3"/>
+          <w:bookmarkStart w:id="4" w:name="MinuteDiscussion"/>
+          <w:bookmarkStart w:id="5" w:name="MinuteActionItems"/>
+          <w:bookmarkEnd w:id="4"/>
+          <w:bookmarkEnd w:id="5"/>
           <w:p>
             <w:pPr>
               <w:pStyle w:val="Heading2"/>
@@ -578,8 +552,8 @@
             </w:sdt>
           </w:p>
         </w:tc>
-        <w:bookmarkStart w:id="4" w:name="MinutePersonResponsible"/>
-        <w:bookmarkEnd w:id="4"/>
+        <w:bookmarkStart w:id="6" w:name="MinutePersonResponsible"/>
+        <w:bookmarkEnd w:id="6"/>
         <w:tc>
           <w:tcPr>
             <w:tcW w:w="3060" w:type="dxa"/>
@@ -610,8 +584,8 @@
             </w:sdt>
           </w:p>
         </w:tc>
-        <w:bookmarkStart w:id="5" w:name="MinuteDeadline"/>
-        <w:bookmarkEnd w:id="5"/>
+        <w:bookmarkStart w:id="7" w:name="MinuteDeadline"/>
+        <w:bookmarkEnd w:id="7"/>
         <w:tc>
           <w:tcPr>
             <w:tcW w:w="1854" w:type="dxa"/>
@@ -704,7 +678,7 @@
           <w:tcPr>
             <w:tcW w:w="1620" w:type="dxa"/>
           </w:tcPr>
-          <w:bookmarkEnd w:id="1"/>
+          <w:bookmarkEnd w:id="2"/>
           <w:p>
             <w:pPr>
               <w:pStyle w:val="Heading2"/>
@@ -1040,10 +1014,7 @@
       </w:tr>
     </w:tbl>
     <w:p/>
-    <w:p>
-      <w:bookmarkStart w:id="6" w:name="_GoBack"/>
-      <w:bookmarkEnd w:id="6"/>
-    </w:p>
+    <w:p/>
     <w:sectPr>
       <w:footerReference w:type="default" r:id="rId7"/>
       <w:type w:val="continuous"/>
@@ -1159,7 +1130,7 @@
   <w:abstractNum w:abstractNumId="0" w15:restartNumberingAfterBreak="0">
     <w:nsid w:val="FFFFFF88"/>
     <w:multiLevelType w:val="singleLevel"/>
-    <w:tmpl w:val="817880D2"/>
+    <w:tmpl w:val="5026512E"/>
     <w:lvl w:ilvl="0">
       <w:start w:val="1"/>
       <w:numFmt w:val="decimal"/>
@@ -1712,6 +1683,7 @@
     <w:lsdException w:name="HTML Sample" w:semiHidden="1" w:unhideWhenUsed="1"/>
     <w:lsdException w:name="HTML Typewriter" w:semiHidden="1" w:unhideWhenUsed="1"/>
     <w:lsdException w:name="HTML Variable" w:semiHidden="1" w:unhideWhenUsed="1"/>
+    <w:lsdException w:name="Normal Table" w:semiHidden="1" w:unhideWhenUsed="1"/>
     <w:lsdException w:name="annotation subject" w:semiHidden="1" w:unhideWhenUsed="1"/>
     <w:lsdException w:name="No List" w:semiHidden="1" w:unhideWhenUsed="1"/>
     <w:lsdException w:name="Outline List 1" w:semiHidden="1" w:unhideWhenUsed="1"/>
@@ -1755,8 +1727,10 @@
     <w:lsdException w:name="Table Elegant" w:semiHidden="1" w:unhideWhenUsed="1"/>
     <w:lsdException w:name="Table Professional" w:semiHidden="1" w:unhideWhenUsed="1"/>
     <w:lsdException w:name="Table Subtle 1" w:semiHidden="1" w:unhideWhenUsed="1"/>
+    <w:lsdException w:name="Table Subtle 2" w:semiHidden="1" w:unhideWhenUsed="1"/>
     <w:lsdException w:name="Table Web 1" w:semiHidden="1" w:unhideWhenUsed="1"/>
     <w:lsdException w:name="Table Web 2" w:semiHidden="1" w:unhideWhenUsed="1"/>
+    <w:lsdException w:name="Table Web 3" w:semiHidden="1" w:unhideWhenUsed="1"/>
     <w:lsdException w:name="Balloon Text" w:semiHidden="1" w:unhideWhenUsed="1"/>
     <w:lsdException w:name="Table Grid" w:uiPriority="59"/>
     <w:lsdException w:name="Table Theme" w:semiHidden="1" w:unhideWhenUsed="1"/>
@@ -2856,6 +2830,8 @@
     <w:rsidRoot w:val="00334B5A"/>
     <w:rsid w:val="00334B5A"/>
     <w:rsid w:val="005106EC"/>
+    <w:rsid w:val="00B26B94"/>
+    <w:rsid w:val="00F345CF"/>
   </w:rsids>
   <m:mathPr>
     <m:mathFont m:val="Cambria Math"/>

</xml_diff>

<commit_message>
Formatted Minutes for meeting 2
</commit_message>
<xml_diff>
--- a/Diaries and Minutes/Minutes/PJ-b_Meeting_1a_Minutes.docx
+++ b/Diaries and Minutes/Minutes/PJ-b_Meeting_1a_Minutes.docx
@@ -49,7 +49,13 @@
               <w:pStyle w:val="Heading3"/>
             </w:pPr>
             <w:r>
-              <w:t>Wed 16</w:t>
+              <w:t>Wed</w:t>
+            </w:r>
+            <w:r>
+              <w:t>nesday</w:t>
+            </w:r>
+            <w:r>
+              <w:t xml:space="preserve"> 16</w:t>
             </w:r>
             <w:r>
               <w:rPr>
@@ -60,13 +66,17 @@
             <w:r>
               <w:t xml:space="preserve"> </w:t>
             </w:r>
-            <w:proofErr w:type="gramStart"/>
-            <w:r>
-              <w:t>January,</w:t>
-            </w:r>
-            <w:proofErr w:type="gramEnd"/>
-            <w:r>
-              <w:t xml:space="preserve"> 2109</w:t>
+            <w:r>
+              <w:t>January</w:t>
+            </w:r>
+            <w:r>
+              <w:t xml:space="preserve"> 2</w:t>
+            </w:r>
+            <w:r>
+              <w:t>0</w:t>
+            </w:r>
+            <w:r>
+              <w:t>19</w:t>
             </w:r>
           </w:p>
           <w:p>
@@ -189,11 +199,9 @@
             <w:r>
               <w:t xml:space="preserve">MZ - </w:t>
             </w:r>
-            <w:proofErr w:type="spellStart"/>
-            <w:r>
-              <w:t>Mottel</w:t>
-            </w:r>
-            <w:proofErr w:type="spellEnd"/>
+            <w:r>
+              <w:t>Mordechai</w:t>
+            </w:r>
             <w:r>
               <w:t xml:space="preserve"> </w:t>
             </w:r>
@@ -425,11 +433,9 @@
         </w:sdtPr>
         <w:sdtEndPr/>
         <w:sdtContent>
-          <w:bookmarkStart w:id="3" w:name="_GoBack"/>
           <w:r>
             <w:t>Discussion:</w:t>
           </w:r>
-          <w:bookmarkEnd w:id="3"/>
         </w:sdtContent>
       </w:sdt>
     </w:p>
@@ -523,10 +529,10 @@
             <w:tcW w:w="5310" w:type="dxa"/>
             <w:vAlign w:val="bottom"/>
           </w:tcPr>
-          <w:bookmarkStart w:id="4" w:name="MinuteDiscussion"/>
-          <w:bookmarkStart w:id="5" w:name="MinuteActionItems"/>
+          <w:bookmarkStart w:id="3" w:name="MinuteDiscussion"/>
+          <w:bookmarkStart w:id="4" w:name="MinuteActionItems"/>
+          <w:bookmarkEnd w:id="3"/>
           <w:bookmarkEnd w:id="4"/>
-          <w:bookmarkEnd w:id="5"/>
           <w:p>
             <w:pPr>
               <w:pStyle w:val="Heading2"/>
@@ -552,8 +558,8 @@
             </w:sdt>
           </w:p>
         </w:tc>
-        <w:bookmarkStart w:id="6" w:name="MinutePersonResponsible"/>
-        <w:bookmarkEnd w:id="6"/>
+        <w:bookmarkStart w:id="5" w:name="MinutePersonResponsible"/>
+        <w:bookmarkEnd w:id="5"/>
         <w:tc>
           <w:tcPr>
             <w:tcW w:w="3060" w:type="dxa"/>
@@ -584,8 +590,8 @@
             </w:sdt>
           </w:p>
         </w:tc>
-        <w:bookmarkStart w:id="7" w:name="MinuteDeadline"/>
-        <w:bookmarkEnd w:id="7"/>
+        <w:bookmarkStart w:id="6" w:name="MinuteDeadline"/>
+        <w:bookmarkEnd w:id="6"/>
         <w:tc>
           <w:tcPr>
             <w:tcW w:w="1854" w:type="dxa"/>
@@ -627,9 +633,11 @@
               <w:pStyle w:val="ListBullet"/>
               <w:spacing w:after="80"/>
             </w:pPr>
+            <w:bookmarkStart w:id="7" w:name="_GoBack"/>
             <w:r>
               <w:t xml:space="preserve">No action required </w:t>
             </w:r>
+            <w:bookmarkEnd w:id="7"/>
           </w:p>
         </w:tc>
         <w:tc>
@@ -2832,6 +2840,7 @@
     <w:rsid w:val="005106EC"/>
     <w:rsid w:val="00B26B94"/>
     <w:rsid w:val="00F345CF"/>
+    <w:rsid w:val="00FE2372"/>
   </w:rsids>
   <m:mathPr>
     <m:mathFont m:val="Cambria Math"/>

</xml_diff>